<commit_message>
'Planing bijgewerkt en plan van aanpak eerste pagina
</commit_message>
<xml_diff>
--- a/Documentatie/Kerntaak-1/1.2.5 plan van aanpak/2017-02-15_plan van aanpak_V0.3.docx
+++ b/Documentatie/Kerntaak-1/1.2.5 plan van aanpak/2017-02-15_plan van aanpak_V0.3.docx
@@ -2282,10 +2282,7 @@
         <w:t>E-Division is een bedrijf wat zich specialiseert in het opzetten en opvolgen van alle E-activiteiten binnen een (Dealer)organisatie.</w:t>
       </w:r>
     </w:p>
-    <w:p>
-      <w:bookmarkStart w:id="2" w:name="_GoBack"/>
-      <w:bookmarkEnd w:id="2"/>
-    </w:p>
+    <w:p/>
     <w:p>
       <w:r>
         <w:t xml:space="preserve">De vestiging: </w:t>
@@ -2361,7 +2358,7 @@
           <w:szCs w:val="32"/>
         </w:rPr>
       </w:pPr>
-      <w:bookmarkStart w:id="3" w:name="_Toc475615328"/>
+      <w:bookmarkStart w:id="2" w:name="_Toc475615328"/>
       <w:r>
         <w:br w:type="page"/>
       </w:r>
@@ -2378,7 +2375,7 @@
         <w:lastRenderedPageBreak/>
         <w:t>Doelstellingen:</w:t>
       </w:r>
-      <w:bookmarkEnd w:id="3"/>
+      <w:bookmarkEnd w:id="2"/>
       <w:r>
         <w:t xml:space="preserve"> </w:t>
       </w:r>
@@ -2463,7 +2460,7 @@
           <w:szCs w:val="32"/>
         </w:rPr>
       </w:pPr>
-      <w:bookmarkStart w:id="4" w:name="_Toc475615329"/>
+      <w:bookmarkStart w:id="3" w:name="_Toc475615329"/>
       <w:r>
         <w:br w:type="page"/>
       </w:r>
@@ -2480,7 +2477,7 @@
         <w:lastRenderedPageBreak/>
         <w:t>Projectopdrachten:</w:t>
       </w:r>
-      <w:bookmarkEnd w:id="4"/>
+      <w:bookmarkEnd w:id="3"/>
     </w:p>
     <w:p>
       <w:pPr>
@@ -2547,7 +2544,7 @@
           <w:szCs w:val="32"/>
         </w:rPr>
       </w:pPr>
-      <w:bookmarkStart w:id="5" w:name="_Toc475615330"/>
+      <w:bookmarkStart w:id="4" w:name="_Toc475615330"/>
       <w:r>
         <w:br w:type="page"/>
       </w:r>
@@ -2564,7 +2561,7 @@
         <w:lastRenderedPageBreak/>
         <w:t>Projectactiviteiten:</w:t>
       </w:r>
-      <w:bookmarkEnd w:id="5"/>
+      <w:bookmarkEnd w:id="4"/>
     </w:p>
     <w:p>
       <w:pPr>
@@ -3142,7 +3139,7 @@
           <w:szCs w:val="22"/>
         </w:rPr>
       </w:pPr>
-      <w:bookmarkStart w:id="6" w:name="_Toc475615331"/>
+      <w:bookmarkStart w:id="5" w:name="_Toc475615331"/>
     </w:p>
     <w:p>
       <w:pPr>
@@ -3169,506 +3166,518 @@
         <w:lastRenderedPageBreak/>
         <w:t>Projectgrenzen:</w:t>
       </w:r>
+      <w:bookmarkEnd w:id="5"/>
+    </w:p>
+    <w:p>
+      <w:pPr>
+        <w:ind w:left="708" w:firstLine="708"/>
+      </w:pPr>
+      <w:r>
+        <w:sym w:font="Wingdings" w:char="F0E0"/>
+      </w:r>
+      <w:r>
+        <w:t xml:space="preserve"> </w:t>
+      </w:r>
+      <w:proofErr w:type="gramStart"/>
+      <w:r>
+        <w:t>maak</w:t>
+      </w:r>
+      <w:proofErr w:type="gramEnd"/>
+      <w:r>
+        <w:t xml:space="preserve"> een interview</w:t>
+      </w:r>
+    </w:p>
+    <w:p>
+      <w:pPr>
+        <w:ind w:left="708" w:firstLine="708"/>
+      </w:pPr>
+      <w:r>
+        <w:sym w:font="Wingdings" w:char="F0E0"/>
+      </w:r>
+      <w:r>
+        <w:t xml:space="preserve"> </w:t>
+      </w:r>
+      <w:proofErr w:type="gramStart"/>
+      <w:r>
+        <w:t>maak</w:t>
+      </w:r>
+      <w:proofErr w:type="gramEnd"/>
+      <w:r>
+        <w:t xml:space="preserve"> een gespreksverslag van interview</w:t>
+      </w:r>
+    </w:p>
+    <w:p>
+      <w:pPr>
+        <w:ind w:left="708" w:firstLine="708"/>
+      </w:pPr>
+      <w:r>
+        <w:sym w:font="Wingdings" w:char="F0E0"/>
+      </w:r>
+      <w:r>
+        <w:t xml:space="preserve"> </w:t>
+      </w:r>
+      <w:proofErr w:type="gramStart"/>
+      <w:r>
+        <w:t>stel</w:t>
+      </w:r>
+      <w:proofErr w:type="gramEnd"/>
+      <w:r>
+        <w:t xml:space="preserve"> een contract met klant op</w:t>
+      </w:r>
+    </w:p>
+    <w:p>
+      <w:pPr>
+        <w:ind w:left="708" w:firstLine="708"/>
+      </w:pPr>
+      <w:r>
+        <w:sym w:font="Wingdings" w:char="F0E0"/>
+      </w:r>
+      <w:r>
+        <w:t xml:space="preserve"> </w:t>
+      </w:r>
+      <w:proofErr w:type="gramStart"/>
+      <w:r>
+        <w:t>maak</w:t>
+      </w:r>
+      <w:proofErr w:type="gramEnd"/>
+      <w:r>
+        <w:t xml:space="preserve"> een hernieuwde opdracht </w:t>
+      </w:r>
+    </w:p>
+    <w:p>
+      <w:pPr>
+        <w:ind w:left="708" w:firstLine="708"/>
+      </w:pPr>
+      <w:r>
+        <w:sym w:font="Wingdings" w:char="F0E0"/>
+      </w:r>
+      <w:r>
+        <w:t xml:space="preserve"> </w:t>
+      </w:r>
+      <w:proofErr w:type="gramStart"/>
+      <w:r>
+        <w:t>maak</w:t>
+      </w:r>
+      <w:proofErr w:type="gramEnd"/>
+      <w:r>
+        <w:t xml:space="preserve"> een Offerte</w:t>
+      </w:r>
+    </w:p>
+    <w:p>
+      <w:pPr>
+        <w:ind w:left="708" w:firstLine="708"/>
+      </w:pPr>
+      <w:r>
+        <w:sym w:font="Wingdings" w:char="F0E0"/>
+      </w:r>
+      <w:r>
+        <w:t xml:space="preserve"> </w:t>
+      </w:r>
+      <w:proofErr w:type="gramStart"/>
+      <w:r>
+        <w:t>maak</w:t>
+      </w:r>
+      <w:proofErr w:type="gramEnd"/>
+      <w:r>
+        <w:t xml:space="preserve"> Prototypen</w:t>
+      </w:r>
+    </w:p>
+    <w:p>
+      <w:pPr>
+        <w:ind w:left="708" w:firstLine="708"/>
+      </w:pPr>
+      <w:r>
+        <w:sym w:font="Wingdings" w:char="F0E0"/>
+      </w:r>
+      <w:r>
+        <w:t xml:space="preserve"> </w:t>
+      </w:r>
+      <w:proofErr w:type="gramStart"/>
+      <w:r>
+        <w:t>maak</w:t>
+      </w:r>
+      <w:proofErr w:type="gramEnd"/>
+      <w:r>
+        <w:t xml:space="preserve"> een Plan van aanpak</w:t>
+      </w:r>
+    </w:p>
+    <w:p>
+      <w:pPr>
+        <w:ind w:left="708" w:firstLine="708"/>
+      </w:pPr>
+      <w:r>
+        <w:sym w:font="Wingdings" w:char="F0E0"/>
+      </w:r>
+      <w:r>
+        <w:t xml:space="preserve"> </w:t>
+      </w:r>
+      <w:proofErr w:type="gramStart"/>
+      <w:r>
+        <w:t>maak</w:t>
+      </w:r>
+      <w:proofErr w:type="gramEnd"/>
+      <w:r>
+        <w:t xml:space="preserve"> een planning met MS Project</w:t>
+      </w:r>
+    </w:p>
+    <w:p>
+      <w:pPr>
+        <w:ind w:left="708" w:firstLine="708"/>
+      </w:pPr>
+      <w:r>
+        <w:sym w:font="Wingdings" w:char="F0E0"/>
+      </w:r>
+      <w:r>
+        <w:t xml:space="preserve"> </w:t>
+      </w:r>
+      <w:proofErr w:type="gramStart"/>
+      <w:r>
+        <w:t>maak</w:t>
+      </w:r>
+      <w:proofErr w:type="gramEnd"/>
+      <w:r>
+        <w:t xml:space="preserve"> een Functioneel ontwerp</w:t>
+      </w:r>
+    </w:p>
+    <w:p>
+      <w:pPr>
+        <w:ind w:left="708" w:firstLine="708"/>
+      </w:pPr>
+      <w:r>
+        <w:sym w:font="Wingdings" w:char="F0E0"/>
+      </w:r>
+      <w:r>
+        <w:t xml:space="preserve"> </w:t>
+      </w:r>
+      <w:proofErr w:type="gramStart"/>
+      <w:r>
+        <w:t>maak</w:t>
+      </w:r>
+      <w:proofErr w:type="gramEnd"/>
+      <w:r>
+        <w:t xml:space="preserve"> </w:t>
+      </w:r>
+      <w:proofErr w:type="spellStart"/>
+      <w:r>
+        <w:t>use</w:t>
+      </w:r>
+      <w:proofErr w:type="spellEnd"/>
+      <w:r>
+        <w:t xml:space="preserve"> case diagram </w:t>
+      </w:r>
+    </w:p>
+    <w:p>
+      <w:pPr>
+        <w:ind w:left="708" w:firstLine="708"/>
+      </w:pPr>
+      <w:r>
+        <w:sym w:font="Wingdings" w:char="F0E0"/>
+      </w:r>
+      <w:r>
+        <w:t xml:space="preserve"> </w:t>
+      </w:r>
+      <w:proofErr w:type="gramStart"/>
+      <w:r>
+        <w:t>maak</w:t>
+      </w:r>
+      <w:proofErr w:type="gramEnd"/>
+      <w:r>
+        <w:t xml:space="preserve"> </w:t>
+      </w:r>
+      <w:proofErr w:type="spellStart"/>
+      <w:r>
+        <w:t>use</w:t>
+      </w:r>
+      <w:proofErr w:type="spellEnd"/>
+      <w:r>
+        <w:t xml:space="preserve"> case templates</w:t>
+      </w:r>
+    </w:p>
+    <w:p>
+      <w:pPr>
+        <w:ind w:left="708" w:firstLine="708"/>
+      </w:pPr>
+      <w:r>
+        <w:sym w:font="Wingdings" w:char="F0E0"/>
+      </w:r>
+      <w:r>
+        <w:t xml:space="preserve"> </w:t>
+      </w:r>
+      <w:proofErr w:type="gramStart"/>
+      <w:r>
+        <w:t>maak</w:t>
+      </w:r>
+      <w:proofErr w:type="gramEnd"/>
+      <w:r>
+        <w:t xml:space="preserve"> activiteitendiagrammen</w:t>
+      </w:r>
+    </w:p>
+    <w:p>
+      <w:pPr>
+        <w:ind w:left="708" w:firstLine="708"/>
+      </w:pPr>
+      <w:r>
+        <w:sym w:font="Wingdings" w:char="F0E0"/>
+      </w:r>
+      <w:r>
+        <w:t xml:space="preserve"> </w:t>
+      </w:r>
+      <w:proofErr w:type="gramStart"/>
+      <w:r>
+        <w:t>maak</w:t>
+      </w:r>
+      <w:proofErr w:type="gramEnd"/>
+      <w:r>
+        <w:t xml:space="preserve"> een technisch ontwerp</w:t>
+      </w:r>
+    </w:p>
+    <w:p>
+      <w:pPr>
+        <w:ind w:left="708" w:firstLine="708"/>
+      </w:pPr>
+      <w:r>
+        <w:sym w:font="Wingdings" w:char="F0E0"/>
+      </w:r>
+      <w:r>
+        <w:t xml:space="preserve"> </w:t>
+      </w:r>
+      <w:proofErr w:type="gramStart"/>
+      <w:r>
+        <w:t>maak</w:t>
+      </w:r>
+      <w:proofErr w:type="gramEnd"/>
+      <w:r>
+        <w:t xml:space="preserve"> een </w:t>
+      </w:r>
+      <w:proofErr w:type="spellStart"/>
+      <w:r>
+        <w:t>modeldictionary</w:t>
+      </w:r>
+      <w:proofErr w:type="spellEnd"/>
+    </w:p>
+    <w:p>
+      <w:pPr>
+        <w:ind w:left="708" w:firstLine="708"/>
+      </w:pPr>
+      <w:r>
+        <w:sym w:font="Wingdings" w:char="F0E0"/>
+      </w:r>
+      <w:r>
+        <w:t xml:space="preserve"> </w:t>
+      </w:r>
+      <w:proofErr w:type="gramStart"/>
+      <w:r>
+        <w:t>maak</w:t>
+      </w:r>
+      <w:proofErr w:type="gramEnd"/>
+      <w:r>
+        <w:t xml:space="preserve"> een </w:t>
+      </w:r>
+      <w:proofErr w:type="spellStart"/>
+      <w:r>
+        <w:t>datadictionary</w:t>
+      </w:r>
+      <w:proofErr w:type="spellEnd"/>
+    </w:p>
+    <w:p>
+      <w:pPr>
+        <w:ind w:left="708" w:firstLine="708"/>
+      </w:pPr>
+      <w:r>
+        <w:sym w:font="Wingdings" w:char="F0E0"/>
+      </w:r>
+      <w:r>
+        <w:t xml:space="preserve"> </w:t>
+      </w:r>
+      <w:proofErr w:type="gramStart"/>
+      <w:r>
+        <w:t>maak</w:t>
+      </w:r>
+      <w:proofErr w:type="gramEnd"/>
+      <w:r>
+        <w:t xml:space="preserve"> sequentiediagrammen</w:t>
+      </w:r>
+    </w:p>
+    <w:p>
+      <w:pPr>
+        <w:ind w:left="708" w:firstLine="708"/>
+      </w:pPr>
+      <w:r>
+        <w:sym w:font="Wingdings" w:char="F0E0"/>
+      </w:r>
+      <w:proofErr w:type="gramStart"/>
+      <w:r>
+        <w:t>maak</w:t>
+      </w:r>
+      <w:proofErr w:type="gramEnd"/>
+      <w:r>
+        <w:t xml:space="preserve"> een back-up procedure</w:t>
+      </w:r>
+    </w:p>
+    <w:p>
+      <w:pPr>
+        <w:ind w:left="708" w:firstLine="708"/>
+      </w:pPr>
+      <w:r>
+        <w:sym w:font="Wingdings" w:char="F0E0"/>
+      </w:r>
+      <w:proofErr w:type="gramStart"/>
+      <w:r>
+        <w:t>maak</w:t>
+      </w:r>
+      <w:proofErr w:type="gramEnd"/>
+      <w:r>
+        <w:t xml:space="preserve"> een verslag over de installatie, configuratie en testen van de testomgeving</w:t>
+      </w:r>
+    </w:p>
+    <w:p>
+      <w:pPr>
+        <w:ind w:left="708" w:firstLine="708"/>
+      </w:pPr>
+      <w:r>
+        <w:sym w:font="Wingdings" w:char="F0E0"/>
+      </w:r>
+      <w:proofErr w:type="gramStart"/>
+      <w:r>
+        <w:t>maak</w:t>
+      </w:r>
+      <w:proofErr w:type="gramEnd"/>
+      <w:r>
+        <w:t xml:space="preserve"> een database ontwerp</w:t>
+      </w:r>
+    </w:p>
+    <w:p>
+      <w:pPr>
+        <w:ind w:left="708" w:firstLine="708"/>
+      </w:pPr>
+      <w:r>
+        <w:sym w:font="Wingdings" w:char="F0E0"/>
+      </w:r>
+      <w:proofErr w:type="gramStart"/>
+      <w:r>
+        <w:t>maak</w:t>
+      </w:r>
+      <w:proofErr w:type="gramEnd"/>
+      <w:r>
+        <w:t xml:space="preserve"> en test een database</w:t>
+      </w:r>
+    </w:p>
+    <w:p>
+      <w:pPr>
+        <w:ind w:left="708" w:firstLine="708"/>
+      </w:pPr>
+      <w:r>
+        <w:sym w:font="Wingdings" w:char="F0E0"/>
+      </w:r>
+      <w:proofErr w:type="gramStart"/>
+      <w:r>
+        <w:t>maak</w:t>
+      </w:r>
+      <w:proofErr w:type="gramEnd"/>
+      <w:r>
+        <w:t xml:space="preserve"> een procedure voor het aanleveren van databasegegevens</w:t>
+      </w:r>
+    </w:p>
+    <w:p>
+      <w:pPr>
+        <w:ind w:left="708" w:firstLine="708"/>
+      </w:pPr>
+      <w:r>
+        <w:sym w:font="Wingdings" w:char="F0E0"/>
+      </w:r>
+      <w:proofErr w:type="gramStart"/>
+      <w:r>
+        <w:t>maak</w:t>
+      </w:r>
+      <w:proofErr w:type="gramEnd"/>
+      <w:r>
+        <w:t xml:space="preserve"> een materialen-en middelenlijst </w:t>
+      </w:r>
+    </w:p>
+    <w:p>
+      <w:pPr>
+        <w:ind w:left="708" w:firstLine="708"/>
+      </w:pPr>
+      <w:r>
+        <w:sym w:font="Wingdings" w:char="F0E0"/>
+      </w:r>
+      <w:proofErr w:type="gramStart"/>
+      <w:r>
+        <w:t>maak</w:t>
+      </w:r>
+      <w:proofErr w:type="gramEnd"/>
+      <w:r>
+        <w:t xml:space="preserve"> een klassendiagram vanuit Visual Studio</w:t>
+      </w:r>
+    </w:p>
+    <w:p>
+      <w:pPr>
+        <w:ind w:left="708" w:firstLine="708"/>
+      </w:pPr>
+      <w:r>
+        <w:sym w:font="Wingdings" w:char="F0E0"/>
+      </w:r>
+      <w:proofErr w:type="gramStart"/>
+      <w:r>
+        <w:t>maak</w:t>
+      </w:r>
+      <w:proofErr w:type="gramEnd"/>
+      <w:r>
+        <w:t xml:space="preserve"> een Werkende solution voor </w:t>
+      </w:r>
+      <w:proofErr w:type="spellStart"/>
+      <w:r>
+        <w:t>windows</w:t>
+      </w:r>
+      <w:proofErr w:type="spellEnd"/>
+      <w:r>
+        <w:t xml:space="preserve"> </w:t>
+      </w:r>
+      <w:proofErr w:type="spellStart"/>
+      <w:r>
+        <w:t>phone</w:t>
+      </w:r>
+      <w:proofErr w:type="spellEnd"/>
+      <w:r>
+        <w:t xml:space="preserve"> die is getoond aan de opdrachtgever</w:t>
+      </w:r>
+    </w:p>
+    <w:p>
+      <w:pPr>
+        <w:ind w:left="708" w:firstLine="708"/>
+      </w:pPr>
+      <w:r>
+        <w:sym w:font="Wingdings" w:char="F0E0"/>
+      </w:r>
+      <w:proofErr w:type="gramStart"/>
+      <w:r>
+        <w:t>maak</w:t>
+      </w:r>
+      <w:proofErr w:type="gramEnd"/>
+      <w:r>
+        <w:t xml:space="preserve"> verschillende testen: Acceptatietest, technische test en functionele test.</w:t>
+      </w:r>
+    </w:p>
+    <w:p/>
+    <w:p>
+      <w:r>
+        <w:rPr>
+          <w:highlight w:val="yellow"/>
+        </w:rPr>
+        <w:t>//gaat over auto’s geen fietsen</w:t>
+      </w:r>
+    </w:p>
+    <w:p>
+      <w:bookmarkStart w:id="6" w:name="_GoBack"/>
       <w:bookmarkEnd w:id="6"/>
     </w:p>
-    <w:p>
-      <w:pPr>
-        <w:ind w:left="708" w:firstLine="708"/>
-      </w:pPr>
-      <w:r>
-        <w:sym w:font="Wingdings" w:char="F0E0"/>
-      </w:r>
-      <w:r>
-        <w:t xml:space="preserve"> </w:t>
-      </w:r>
-      <w:proofErr w:type="gramStart"/>
-      <w:r>
-        <w:t>maak</w:t>
-      </w:r>
-      <w:proofErr w:type="gramEnd"/>
-      <w:r>
-        <w:t xml:space="preserve"> een interview</w:t>
-      </w:r>
-    </w:p>
-    <w:p>
-      <w:pPr>
-        <w:ind w:left="708" w:firstLine="708"/>
-      </w:pPr>
-      <w:r>
-        <w:sym w:font="Wingdings" w:char="F0E0"/>
-      </w:r>
-      <w:r>
-        <w:t xml:space="preserve"> </w:t>
-      </w:r>
-      <w:proofErr w:type="gramStart"/>
-      <w:r>
-        <w:t>maak</w:t>
-      </w:r>
-      <w:proofErr w:type="gramEnd"/>
-      <w:r>
-        <w:t xml:space="preserve"> een gespreksverslag van interview</w:t>
-      </w:r>
-    </w:p>
-    <w:p>
-      <w:pPr>
-        <w:ind w:left="708" w:firstLine="708"/>
-      </w:pPr>
-      <w:r>
-        <w:sym w:font="Wingdings" w:char="F0E0"/>
-      </w:r>
-      <w:r>
-        <w:t xml:space="preserve"> </w:t>
-      </w:r>
-      <w:proofErr w:type="gramStart"/>
-      <w:r>
-        <w:t>stel</w:t>
-      </w:r>
-      <w:proofErr w:type="gramEnd"/>
-      <w:r>
-        <w:t xml:space="preserve"> een contract met klant op</w:t>
-      </w:r>
-    </w:p>
-    <w:p>
-      <w:pPr>
-        <w:ind w:left="708" w:firstLine="708"/>
-      </w:pPr>
-      <w:r>
-        <w:sym w:font="Wingdings" w:char="F0E0"/>
-      </w:r>
-      <w:r>
-        <w:t xml:space="preserve"> </w:t>
-      </w:r>
-      <w:proofErr w:type="gramStart"/>
-      <w:r>
-        <w:t>maak</w:t>
-      </w:r>
-      <w:proofErr w:type="gramEnd"/>
-      <w:r>
-        <w:t xml:space="preserve"> een hernieuwde opdracht </w:t>
-      </w:r>
-    </w:p>
-    <w:p>
-      <w:pPr>
-        <w:ind w:left="708" w:firstLine="708"/>
-      </w:pPr>
-      <w:r>
-        <w:sym w:font="Wingdings" w:char="F0E0"/>
-      </w:r>
-      <w:r>
-        <w:t xml:space="preserve"> </w:t>
-      </w:r>
-      <w:proofErr w:type="gramStart"/>
-      <w:r>
-        <w:t>maak</w:t>
-      </w:r>
-      <w:proofErr w:type="gramEnd"/>
-      <w:r>
-        <w:t xml:space="preserve"> een Offerte</w:t>
-      </w:r>
-    </w:p>
-    <w:p>
-      <w:pPr>
-        <w:ind w:left="708" w:firstLine="708"/>
-      </w:pPr>
-      <w:r>
-        <w:sym w:font="Wingdings" w:char="F0E0"/>
-      </w:r>
-      <w:r>
-        <w:t xml:space="preserve"> </w:t>
-      </w:r>
-      <w:proofErr w:type="gramStart"/>
-      <w:r>
-        <w:t>maak</w:t>
-      </w:r>
-      <w:proofErr w:type="gramEnd"/>
-      <w:r>
-        <w:t xml:space="preserve"> Prototypen</w:t>
-      </w:r>
-    </w:p>
-    <w:p>
-      <w:pPr>
-        <w:ind w:left="708" w:firstLine="708"/>
-      </w:pPr>
-      <w:r>
-        <w:sym w:font="Wingdings" w:char="F0E0"/>
-      </w:r>
-      <w:r>
-        <w:t xml:space="preserve"> </w:t>
-      </w:r>
-      <w:proofErr w:type="gramStart"/>
-      <w:r>
-        <w:t>maak</w:t>
-      </w:r>
-      <w:proofErr w:type="gramEnd"/>
-      <w:r>
-        <w:t xml:space="preserve"> een Plan van aanpak</w:t>
-      </w:r>
-    </w:p>
-    <w:p>
-      <w:pPr>
-        <w:ind w:left="708" w:firstLine="708"/>
-      </w:pPr>
-      <w:r>
-        <w:sym w:font="Wingdings" w:char="F0E0"/>
-      </w:r>
-      <w:r>
-        <w:t xml:space="preserve"> </w:t>
-      </w:r>
-      <w:proofErr w:type="gramStart"/>
-      <w:r>
-        <w:t>maak</w:t>
-      </w:r>
-      <w:proofErr w:type="gramEnd"/>
-      <w:r>
-        <w:t xml:space="preserve"> een planning met MS Project</w:t>
-      </w:r>
-    </w:p>
-    <w:p>
-      <w:pPr>
-        <w:ind w:left="708" w:firstLine="708"/>
-      </w:pPr>
-      <w:r>
-        <w:sym w:font="Wingdings" w:char="F0E0"/>
-      </w:r>
-      <w:r>
-        <w:t xml:space="preserve"> </w:t>
-      </w:r>
-      <w:proofErr w:type="gramStart"/>
-      <w:r>
-        <w:t>maak</w:t>
-      </w:r>
-      <w:proofErr w:type="gramEnd"/>
-      <w:r>
-        <w:t xml:space="preserve"> een Functioneel ontwerp</w:t>
-      </w:r>
-    </w:p>
-    <w:p>
-      <w:pPr>
-        <w:ind w:left="708" w:firstLine="708"/>
-      </w:pPr>
-      <w:r>
-        <w:sym w:font="Wingdings" w:char="F0E0"/>
-      </w:r>
-      <w:r>
-        <w:t xml:space="preserve"> </w:t>
-      </w:r>
-      <w:proofErr w:type="gramStart"/>
-      <w:r>
-        <w:t>maak</w:t>
-      </w:r>
-      <w:proofErr w:type="gramEnd"/>
-      <w:r>
-        <w:t xml:space="preserve"> </w:t>
-      </w:r>
-      <w:proofErr w:type="spellStart"/>
-      <w:r>
-        <w:t>use</w:t>
-      </w:r>
-      <w:proofErr w:type="spellEnd"/>
-      <w:r>
-        <w:t xml:space="preserve"> case diagram </w:t>
-      </w:r>
-    </w:p>
-    <w:p>
-      <w:pPr>
-        <w:ind w:left="708" w:firstLine="708"/>
-      </w:pPr>
-      <w:r>
-        <w:sym w:font="Wingdings" w:char="F0E0"/>
-      </w:r>
-      <w:r>
-        <w:t xml:space="preserve"> </w:t>
-      </w:r>
-      <w:proofErr w:type="gramStart"/>
-      <w:r>
-        <w:t>maak</w:t>
-      </w:r>
-      <w:proofErr w:type="gramEnd"/>
-      <w:r>
-        <w:t xml:space="preserve"> </w:t>
-      </w:r>
-      <w:proofErr w:type="spellStart"/>
-      <w:r>
-        <w:t>use</w:t>
-      </w:r>
-      <w:proofErr w:type="spellEnd"/>
-      <w:r>
-        <w:t xml:space="preserve"> case templates</w:t>
-      </w:r>
-    </w:p>
-    <w:p>
-      <w:pPr>
-        <w:ind w:left="708" w:firstLine="708"/>
-      </w:pPr>
-      <w:r>
-        <w:sym w:font="Wingdings" w:char="F0E0"/>
-      </w:r>
-      <w:r>
-        <w:t xml:space="preserve"> </w:t>
-      </w:r>
-      <w:proofErr w:type="gramStart"/>
-      <w:r>
-        <w:t>maak</w:t>
-      </w:r>
-      <w:proofErr w:type="gramEnd"/>
-      <w:r>
-        <w:t xml:space="preserve"> activiteitendiagrammen</w:t>
-      </w:r>
-    </w:p>
-    <w:p>
-      <w:pPr>
-        <w:ind w:left="708" w:firstLine="708"/>
-      </w:pPr>
-      <w:r>
-        <w:sym w:font="Wingdings" w:char="F0E0"/>
-      </w:r>
-      <w:r>
-        <w:t xml:space="preserve"> </w:t>
-      </w:r>
-      <w:proofErr w:type="gramStart"/>
-      <w:r>
-        <w:t>maak</w:t>
-      </w:r>
-      <w:proofErr w:type="gramEnd"/>
-      <w:r>
-        <w:t xml:space="preserve"> een technisch ontwerp</w:t>
-      </w:r>
-    </w:p>
-    <w:p>
-      <w:pPr>
-        <w:ind w:left="708" w:firstLine="708"/>
-      </w:pPr>
-      <w:r>
-        <w:sym w:font="Wingdings" w:char="F0E0"/>
-      </w:r>
-      <w:r>
-        <w:t xml:space="preserve"> </w:t>
-      </w:r>
-      <w:proofErr w:type="gramStart"/>
-      <w:r>
-        <w:t>maak</w:t>
-      </w:r>
-      <w:proofErr w:type="gramEnd"/>
-      <w:r>
-        <w:t xml:space="preserve"> een </w:t>
-      </w:r>
-      <w:proofErr w:type="spellStart"/>
-      <w:r>
-        <w:t>modeldictionary</w:t>
-      </w:r>
-      <w:proofErr w:type="spellEnd"/>
-    </w:p>
-    <w:p>
-      <w:pPr>
-        <w:ind w:left="708" w:firstLine="708"/>
-      </w:pPr>
-      <w:r>
-        <w:sym w:font="Wingdings" w:char="F0E0"/>
-      </w:r>
-      <w:r>
-        <w:t xml:space="preserve"> </w:t>
-      </w:r>
-      <w:proofErr w:type="gramStart"/>
-      <w:r>
-        <w:t>maak</w:t>
-      </w:r>
-      <w:proofErr w:type="gramEnd"/>
-      <w:r>
-        <w:t xml:space="preserve"> een </w:t>
-      </w:r>
-      <w:proofErr w:type="spellStart"/>
-      <w:r>
-        <w:t>datadictionary</w:t>
-      </w:r>
-      <w:proofErr w:type="spellEnd"/>
-    </w:p>
-    <w:p>
-      <w:pPr>
-        <w:ind w:left="708" w:firstLine="708"/>
-      </w:pPr>
-      <w:r>
-        <w:sym w:font="Wingdings" w:char="F0E0"/>
-      </w:r>
-      <w:r>
-        <w:t xml:space="preserve"> </w:t>
-      </w:r>
-      <w:proofErr w:type="gramStart"/>
-      <w:r>
-        <w:t>maak</w:t>
-      </w:r>
-      <w:proofErr w:type="gramEnd"/>
-      <w:r>
-        <w:t xml:space="preserve"> sequentiediagrammen</w:t>
-      </w:r>
-    </w:p>
-    <w:p>
-      <w:pPr>
-        <w:ind w:left="708" w:firstLine="708"/>
-      </w:pPr>
-      <w:r>
-        <w:sym w:font="Wingdings" w:char="F0E0"/>
-      </w:r>
-      <w:proofErr w:type="gramStart"/>
-      <w:r>
-        <w:t>maak</w:t>
-      </w:r>
-      <w:proofErr w:type="gramEnd"/>
-      <w:r>
-        <w:t xml:space="preserve"> een back-up procedure</w:t>
-      </w:r>
-    </w:p>
-    <w:p>
-      <w:pPr>
-        <w:ind w:left="708" w:firstLine="708"/>
-      </w:pPr>
-      <w:r>
-        <w:sym w:font="Wingdings" w:char="F0E0"/>
-      </w:r>
-      <w:proofErr w:type="gramStart"/>
-      <w:r>
-        <w:t>maak</w:t>
-      </w:r>
-      <w:proofErr w:type="gramEnd"/>
-      <w:r>
-        <w:t xml:space="preserve"> een verslag over de installatie, configuratie en testen van de testomgeving</w:t>
-      </w:r>
-    </w:p>
-    <w:p>
-      <w:pPr>
-        <w:ind w:left="708" w:firstLine="708"/>
-      </w:pPr>
-      <w:r>
-        <w:sym w:font="Wingdings" w:char="F0E0"/>
-      </w:r>
-      <w:proofErr w:type="gramStart"/>
-      <w:r>
-        <w:t>maak</w:t>
-      </w:r>
-      <w:proofErr w:type="gramEnd"/>
-      <w:r>
-        <w:t xml:space="preserve"> een database ontwerp</w:t>
-      </w:r>
-    </w:p>
-    <w:p>
-      <w:pPr>
-        <w:ind w:left="708" w:firstLine="708"/>
-      </w:pPr>
-      <w:r>
-        <w:sym w:font="Wingdings" w:char="F0E0"/>
-      </w:r>
-      <w:proofErr w:type="gramStart"/>
-      <w:r>
-        <w:t>maak</w:t>
-      </w:r>
-      <w:proofErr w:type="gramEnd"/>
-      <w:r>
-        <w:t xml:space="preserve"> en test een database</w:t>
-      </w:r>
-    </w:p>
-    <w:p>
-      <w:pPr>
-        <w:ind w:left="708" w:firstLine="708"/>
-      </w:pPr>
-      <w:r>
-        <w:sym w:font="Wingdings" w:char="F0E0"/>
-      </w:r>
-      <w:proofErr w:type="gramStart"/>
-      <w:r>
-        <w:t>maak</w:t>
-      </w:r>
-      <w:proofErr w:type="gramEnd"/>
-      <w:r>
-        <w:t xml:space="preserve"> een procedure voor het aanleveren van databasegegevens</w:t>
-      </w:r>
-    </w:p>
-    <w:p>
-      <w:pPr>
-        <w:ind w:left="708" w:firstLine="708"/>
-      </w:pPr>
-      <w:r>
-        <w:sym w:font="Wingdings" w:char="F0E0"/>
-      </w:r>
-      <w:proofErr w:type="gramStart"/>
-      <w:r>
-        <w:t>maak</w:t>
-      </w:r>
-      <w:proofErr w:type="gramEnd"/>
-      <w:r>
-        <w:t xml:space="preserve"> een materialen-en middelenlijst </w:t>
-      </w:r>
-    </w:p>
-    <w:p>
-      <w:pPr>
-        <w:ind w:left="708" w:firstLine="708"/>
-      </w:pPr>
-      <w:r>
-        <w:sym w:font="Wingdings" w:char="F0E0"/>
-      </w:r>
-      <w:proofErr w:type="gramStart"/>
-      <w:r>
-        <w:t>maak</w:t>
-      </w:r>
-      <w:proofErr w:type="gramEnd"/>
-      <w:r>
-        <w:t xml:space="preserve"> een klassendiagram vanuit Visual Studio</w:t>
-      </w:r>
-    </w:p>
-    <w:p>
-      <w:pPr>
-        <w:ind w:left="708" w:firstLine="708"/>
-      </w:pPr>
-      <w:r>
-        <w:sym w:font="Wingdings" w:char="F0E0"/>
-      </w:r>
-      <w:proofErr w:type="gramStart"/>
-      <w:r>
-        <w:t>maak</w:t>
-      </w:r>
-      <w:proofErr w:type="gramEnd"/>
-      <w:r>
-        <w:t xml:space="preserve"> een Werkende solution voor </w:t>
-      </w:r>
-      <w:proofErr w:type="spellStart"/>
-      <w:r>
-        <w:t>windows</w:t>
-      </w:r>
-      <w:proofErr w:type="spellEnd"/>
-      <w:r>
-        <w:t xml:space="preserve"> </w:t>
-      </w:r>
-      <w:proofErr w:type="spellStart"/>
-      <w:r>
-        <w:t>phone</w:t>
-      </w:r>
-      <w:proofErr w:type="spellEnd"/>
-      <w:r>
-        <w:t xml:space="preserve"> die is getoond aan de opdrachtgever</w:t>
-      </w:r>
-    </w:p>
-    <w:p>
-      <w:pPr>
-        <w:ind w:left="708" w:firstLine="708"/>
-      </w:pPr>
-      <w:r>
-        <w:sym w:font="Wingdings" w:char="F0E0"/>
-      </w:r>
-      <w:proofErr w:type="gramStart"/>
-      <w:r>
-        <w:t>maak</w:t>
-      </w:r>
-      <w:proofErr w:type="gramEnd"/>
-      <w:r>
-        <w:t xml:space="preserve"> verschillende testen: Acceptatietest, technische test en functionele test.</w:t>
-      </w:r>
-    </w:p>
-    <w:p/>
-    <w:p/>
     <w:p>
       <w:bookmarkStart w:id="7" w:name="_Toc475615332"/>
       <w:r>
         <w:rPr>
           <w:rStyle w:val="Kop3Char"/>
         </w:rPr>
+        <w:lastRenderedPageBreak/>
         <w:t>Begindatum</w:t>
       </w:r>
       <w:r>
@@ -3694,7 +3703,6 @@
         <w:rPr>
           <w:rStyle w:val="Kop3Char"/>
         </w:rPr>
-        <w:lastRenderedPageBreak/>
         <w:t>Einddatum</w:t>
       </w:r>
       <w:r>
@@ -6999,7 +7007,7 @@
           <w:rPr>
             <w:noProof/>
           </w:rPr>
-          <w:t>4</w:t>
+          <w:t>14</w:t>
         </w:r>
         <w:r>
           <w:fldChar w:fldCharType="end"/>
@@ -8950,7 +8958,7 @@
 </file>
 
 <file path=customXml/itemProps2.xml><?xml version="1.0" encoding="utf-8"?>
-<ds:datastoreItem xmlns:ds="http://schemas.openxmlformats.org/officeDocument/2006/customXml" ds:itemID="{A170A130-3D08-4A4D-B2A6-541D35AA1DC9}">
+<ds:datastoreItem xmlns:ds="http://schemas.openxmlformats.org/officeDocument/2006/customXml" ds:itemID="{61B58C26-D9B0-4C6D-8043-47524BD4AF47}">
   <ds:schemaRefs>
     <ds:schemaRef ds:uri="http://schemas.openxmlformats.org/officeDocument/2006/bibliography"/>
   </ds:schemaRefs>

</xml_diff>

<commit_message>
plan van aanpak afgemaakt volgens de lijst van fer
</commit_message>
<xml_diff>
--- a/Documentatie/Kerntaak-1/1.2.5 plan van aanpak/2017-02-15_plan van aanpak_V0.3.docx
+++ b/Documentatie/Kerntaak-1/1.2.5 plan van aanpak/2017-02-15_plan van aanpak_V0.3.docx
@@ -1394,21 +1394,7 @@
                 <w:rStyle w:val="Hyperlink"/>
                 <w:noProof/>
               </w:rPr>
-              <w:t>Einddatu</w:t>
-            </w:r>
-            <w:r>
-              <w:rPr>
-                <w:rStyle w:val="Hyperlink"/>
-                <w:noProof/>
-              </w:rPr>
-              <w:t>m</w:t>
-            </w:r>
-            <w:r>
-              <w:rPr>
-                <w:rStyle w:val="Hyperlink"/>
-                <w:noProof/>
-              </w:rPr>
-              <w:t xml:space="preserve"> project</w:t>
+              <w:t>Einddatum project</w:t>
             </w:r>
             <w:r>
               <w:rPr>
@@ -2306,13 +2292,7 @@
         <w:t>specialiseert</w:t>
       </w:r>
       <w:r>
-        <w:t xml:space="preserve"> </w:t>
-      </w:r>
-      <w:r>
-        <w:t>E-Division</w:t>
-      </w:r>
-      <w:r>
-        <w:t xml:space="preserve"> zich</w:t>
+        <w:t xml:space="preserve"> E-Division zich</w:t>
       </w:r>
       <w:r>
         <w:t xml:space="preserve"> in het opzetten en opvolgen van alle E-activiteiten</w:t>
@@ -2569,15 +2549,13 @@
         <w:t xml:space="preserve">Tarik </w:t>
       </w:r>
       <w:proofErr w:type="spellStart"/>
-      <w:proofErr w:type="gramStart"/>
       <w:r>
         <w:t>Hacialiogullari</w:t>
       </w:r>
       <w:proofErr w:type="spellEnd"/>
       <w:r>
-        <w:t xml:space="preserve"> ,</w:t>
-      </w:r>
-      <w:proofErr w:type="gramEnd"/>
+        <w:t>,</w:t>
+      </w:r>
       <w:r>
         <w:t xml:space="preserve"> Santino Bonora</w:t>
       </w:r>
@@ -2599,13 +2577,7 @@
         <w:t xml:space="preserve"> omdat navigeren in de app simpel en intuïtief werkt.</w:t>
       </w:r>
       <w:r>
-        <w:t xml:space="preserve"> Dit zal mogelijk zijn vanaf </w:t>
-      </w:r>
-      <w:r>
-        <w:t>3 april 2017</w:t>
-      </w:r>
-      <w:r>
-        <w:t>.</w:t>
+        <w:t xml:space="preserve"> Dit zal mogelijk zijn vanaf 3 april 2017.</w:t>
       </w:r>
     </w:p>
     <w:p>
@@ -2755,11 +2727,19 @@
       <w:r>
         <w:sym w:font="Wingdings" w:char="F0E0"/>
       </w:r>
+      <w:proofErr w:type="gramStart"/>
       <w:r>
         <w:rPr>
           <w:lang w:val="en-US"/>
         </w:rPr>
-        <w:t>use case diagram &amp; use case templates</w:t>
+        <w:t>use</w:t>
+      </w:r>
+      <w:proofErr w:type="gramEnd"/>
+      <w:r>
+        <w:rPr>
+          <w:lang w:val="en-US"/>
+        </w:rPr>
+        <w:t xml:space="preserve"> case diagram &amp; use case templates</w:t>
       </w:r>
     </w:p>
     <w:p>
@@ -3143,6 +3123,43 @@
         <w:ind w:left="708" w:firstLine="708"/>
       </w:pPr>
       <w:r>
+        <w:t xml:space="preserve">Twee interview bestanden. Het interview is gehouden onder 4 personen: Marina van </w:t>
+      </w:r>
+      <w:proofErr w:type="spellStart"/>
+      <w:r>
+        <w:t>Helvoort</w:t>
+      </w:r>
+      <w:proofErr w:type="spellEnd"/>
+      <w:r>
+        <w:t xml:space="preserve">, </w:t>
+      </w:r>
+      <w:proofErr w:type="spellStart"/>
+      <w:r>
+        <w:t>Renaldeau</w:t>
+      </w:r>
+      <w:proofErr w:type="spellEnd"/>
+      <w:r>
+        <w:t xml:space="preserve"> van den Worm, Tarik </w:t>
+      </w:r>
+      <w:proofErr w:type="spellStart"/>
+      <w:r>
+        <w:t>Hacialiogullari</w:t>
+      </w:r>
+      <w:proofErr w:type="spellEnd"/>
+      <w:r>
+        <w:t xml:space="preserve"> en Santino Bonora. In dit bestand staan er 10 vragen aangegeven. Deze zijn naar de klant gestuurd. In het tweede bestand zijn dezelfde 10 vragen aangegeven als in het eerste bestand, in dit bestand zijn de vragen beantwoord door de klant. </w:t>
+      </w:r>
+    </w:p>
+    <w:p>
+      <w:pPr>
+        <w:ind w:left="708" w:firstLine="708"/>
+      </w:pPr>
+    </w:p>
+    <w:p>
+      <w:pPr>
+        <w:ind w:left="708" w:firstLine="708"/>
+      </w:pPr>
+      <w:r>
         <w:sym w:font="Wingdings" w:char="F0E0"/>
       </w:r>
       <w:r>
@@ -3154,11 +3171,25 @@
         <w:ind w:left="708" w:firstLine="708"/>
       </w:pPr>
       <w:r>
-        <w:sym w:font="Wingdings" w:char="F0E0"/>
-      </w:r>
-      <w:r>
-        <w:t xml:space="preserve"> stel een contract met klant op</w:t>
-      </w:r>
+        <w:t xml:space="preserve">In </w:t>
+      </w:r>
+      <w:r>
+        <w:t xml:space="preserve">dit </w:t>
+      </w:r>
+      <w:r>
+        <w:t>bestand staat beschreven wat er aan bod is gekomen</w:t>
+      </w:r>
+      <w:r>
+        <w:t xml:space="preserve"> tijdens het interview</w:t>
+      </w:r>
+      <w:r>
+        <w:t>, welke eisen de klant heeft en voor welk probleem de app een oplossing moet bieden.</w:t>
+      </w:r>
+    </w:p>
+    <w:p>
+      <w:pPr>
+        <w:ind w:left="708" w:firstLine="708"/>
+      </w:pPr>
     </w:p>
     <w:p>
       <w:pPr>
@@ -3176,6 +3207,19 @@
         <w:ind w:left="708" w:firstLine="708"/>
       </w:pPr>
       <w:r>
+        <w:t>één bestand waar de afspraken met de klant in staan. 34 pagina’s moeten er gemaakt worden.</w:t>
+      </w:r>
+    </w:p>
+    <w:p>
+      <w:pPr>
+        <w:ind w:left="708" w:firstLine="708"/>
+      </w:pPr>
+    </w:p>
+    <w:p>
+      <w:pPr>
+        <w:ind w:left="708" w:firstLine="708"/>
+      </w:pPr>
+      <w:r>
         <w:sym w:font="Wingdings" w:char="F0E0"/>
       </w:r>
       <w:r>
@@ -3187,6 +3231,19 @@
         <w:ind w:left="708" w:firstLine="708"/>
       </w:pPr>
       <w:r>
+        <w:t>Hier wordt beschreven wat de app gaat kosten. Hoe veel stuks er van welke producten ervan in rekening gebracht worden.</w:t>
+      </w:r>
+    </w:p>
+    <w:p>
+      <w:pPr>
+        <w:ind w:left="708" w:firstLine="708"/>
+      </w:pPr>
+    </w:p>
+    <w:p>
+      <w:pPr>
+        <w:ind w:left="708" w:firstLine="708"/>
+      </w:pPr>
+      <w:r>
         <w:sym w:font="Wingdings" w:char="F0E0"/>
       </w:r>
       <w:r>
@@ -3198,6 +3255,19 @@
         <w:ind w:left="708" w:firstLine="708"/>
       </w:pPr>
       <w:r>
+        <w:t xml:space="preserve">34 schetsen van de pagina’s van de app. Geaccordeerd door de klant. Welke kopjes en welke titels gebruikt gaan worden. </w:t>
+      </w:r>
+    </w:p>
+    <w:p>
+      <w:pPr>
+        <w:ind w:left="708" w:firstLine="708"/>
+      </w:pPr>
+    </w:p>
+    <w:p>
+      <w:pPr>
+        <w:ind w:left="708" w:firstLine="708"/>
+      </w:pPr>
+      <w:r>
         <w:sym w:font="Wingdings" w:char="F0E0"/>
       </w:r>
       <w:r>
@@ -3209,6 +3279,19 @@
         <w:ind w:left="708" w:firstLine="708"/>
       </w:pPr>
       <w:r>
+        <w:t>10 hoofdstukken waar beschreven wordt wat er gedaan moet gaan worden en wat er niet gedaan moet worden.</w:t>
+      </w:r>
+    </w:p>
+    <w:p>
+      <w:pPr>
+        <w:ind w:left="708" w:firstLine="708"/>
+      </w:pPr>
+    </w:p>
+    <w:p>
+      <w:pPr>
+        <w:ind w:left="708" w:firstLine="708"/>
+      </w:pPr>
+      <w:r>
         <w:sym w:font="Wingdings" w:char="F0E0"/>
       </w:r>
       <w:r>
@@ -3220,6 +3303,14 @@
         <w:ind w:left="708" w:firstLine="708"/>
       </w:pPr>
       <w:r>
+        <w:t>1 bestand waar met tijdsindeling beschreven wordt wie wat wanneer moet maken.</w:t>
+      </w:r>
+    </w:p>
+    <w:p>
+      <w:pPr>
+        <w:ind w:left="708" w:firstLine="708"/>
+      </w:pPr>
+      <w:r>
         <w:sym w:font="Wingdings" w:char="F0E0"/>
       </w:r>
       <w:r>
@@ -3231,6 +3322,31 @@
         <w:ind w:left="708" w:firstLine="708"/>
       </w:pPr>
       <w:r>
+        <w:lastRenderedPageBreak/>
+        <w:t xml:space="preserve">1 document waar de prototypen in terug komen. Waar de </w:t>
+      </w:r>
+      <w:proofErr w:type="spellStart"/>
+      <w:r>
+        <w:t>use</w:t>
+      </w:r>
+      <w:proofErr w:type="spellEnd"/>
+      <w:r>
+        <w:t xml:space="preserve"> case diagrammen in terug komen en waar de </w:t>
+      </w:r>
+      <w:proofErr w:type="spellStart"/>
+      <w:r>
+        <w:t>use</w:t>
+      </w:r>
+      <w:proofErr w:type="spellEnd"/>
+      <w:r>
+        <w:t xml:space="preserve"> case templates in terug komen.</w:t>
+      </w:r>
+    </w:p>
+    <w:p>
+      <w:pPr>
+        <w:ind w:left="708" w:firstLine="708"/>
+      </w:pPr>
+      <w:r>
         <w:sym w:font="Wingdings" w:char="F0E0"/>
       </w:r>
       <w:r>
@@ -3250,6 +3366,27 @@
         <w:ind w:left="708" w:firstLine="708"/>
       </w:pPr>
       <w:r>
+        <w:t xml:space="preserve">1 document waar wordt beschreven waar één app-gebruiker </w:t>
+      </w:r>
+      <w:proofErr w:type="spellStart"/>
+      <w:r>
+        <w:t>is</w:t>
+      </w:r>
+      <w:proofErr w:type="gramStart"/>
+      <w:r>
+        <w:t>,één</w:t>
+      </w:r>
+      <w:proofErr w:type="spellEnd"/>
+      <w:proofErr w:type="gramEnd"/>
+      <w:r>
+        <w:t xml:space="preserve"> database gebruikt wordt.</w:t>
+      </w:r>
+    </w:p>
+    <w:p>
+      <w:pPr>
+        <w:ind w:left="708" w:firstLine="708"/>
+      </w:pPr>
+      <w:r>
         <w:sym w:font="Wingdings" w:char="F0E0"/>
       </w:r>
       <w:r>
@@ -3269,6 +3406,19 @@
         <w:ind w:left="708" w:firstLine="708"/>
       </w:pPr>
       <w:r>
+        <w:t>1 document met drie tabellen. Waarin beschreven wordt wat welke template moet doen.</w:t>
+      </w:r>
+    </w:p>
+    <w:p>
+      <w:pPr>
+        <w:ind w:left="708" w:firstLine="708"/>
+      </w:pPr>
+    </w:p>
+    <w:p>
+      <w:pPr>
+        <w:ind w:left="708" w:firstLine="708"/>
+      </w:pPr>
+      <w:r>
         <w:sym w:font="Wingdings" w:char="F0E0"/>
       </w:r>
       <w:r>
@@ -3280,6 +3430,19 @@
         <w:ind w:left="708" w:firstLine="708"/>
       </w:pPr>
       <w:r>
+        <w:t>1 document met 3 tabbladen van de verloop van de app.</w:t>
+      </w:r>
+    </w:p>
+    <w:p>
+      <w:pPr>
+        <w:ind w:left="708" w:firstLine="708"/>
+      </w:pPr>
+    </w:p>
+    <w:p>
+      <w:pPr>
+        <w:ind w:left="708" w:firstLine="708"/>
+      </w:pPr>
+      <w:r>
         <w:sym w:font="Wingdings" w:char="F0E0"/>
       </w:r>
       <w:r>
@@ -3291,6 +3454,35 @@
         <w:ind w:left="708" w:firstLine="708"/>
       </w:pPr>
       <w:r>
+        <w:t xml:space="preserve">1 document waar het volgende in staat: </w:t>
+      </w:r>
+      <w:proofErr w:type="spellStart"/>
+      <w:r>
+        <w:t>modeldictionary</w:t>
+      </w:r>
+      <w:proofErr w:type="spellEnd"/>
+      <w:r>
+        <w:t xml:space="preserve">, klassendiagram, </w:t>
+      </w:r>
+      <w:proofErr w:type="spellStart"/>
+      <w:r>
+        <w:t>datadictionary</w:t>
+      </w:r>
+      <w:proofErr w:type="spellEnd"/>
+      <w:r>
+        <w:t xml:space="preserve"> en het sequentiediagram</w:t>
+      </w:r>
+    </w:p>
+    <w:p>
+      <w:pPr>
+        <w:ind w:left="708" w:firstLine="708"/>
+      </w:pPr>
+    </w:p>
+    <w:p>
+      <w:pPr>
+        <w:ind w:left="708" w:firstLine="708"/>
+      </w:pPr>
+      <w:r>
         <w:sym w:font="Wingdings" w:char="F0E0"/>
       </w:r>
       <w:r>
@@ -3307,6 +3499,19 @@
         <w:ind w:left="708" w:firstLine="708"/>
       </w:pPr>
       <w:r>
+        <w:t>1 document met antwoorden omtrent de applicatie beantwoord door de klant. 1 tabel met 17 resultaten van klasse selectie.</w:t>
+      </w:r>
+    </w:p>
+    <w:p>
+      <w:pPr>
+        <w:ind w:left="708" w:firstLine="708"/>
+      </w:pPr>
+    </w:p>
+    <w:p>
+      <w:pPr>
+        <w:ind w:left="708" w:firstLine="708"/>
+      </w:pPr>
+      <w:r>
         <w:sym w:font="Wingdings" w:char="F0E0"/>
       </w:r>
       <w:r>
@@ -3323,6 +3528,43 @@
         <w:ind w:left="708" w:firstLine="708"/>
       </w:pPr>
       <w:r>
+        <w:t xml:space="preserve">1 document met 3 tabellen voor de </w:t>
+      </w:r>
+      <w:proofErr w:type="spellStart"/>
+      <w:r>
+        <w:t>Tbl_category</w:t>
+      </w:r>
+      <w:proofErr w:type="spellEnd"/>
+      <w:r>
+        <w:t xml:space="preserve">, </w:t>
+      </w:r>
+      <w:proofErr w:type="spellStart"/>
+      <w:r>
+        <w:t>Tbl_Page</w:t>
+      </w:r>
+      <w:proofErr w:type="spellEnd"/>
+      <w:r>
+        <w:t xml:space="preserve"> en </w:t>
+      </w:r>
+      <w:proofErr w:type="spellStart"/>
+      <w:r>
+        <w:t>Tbl_brands</w:t>
+      </w:r>
+      <w:proofErr w:type="spellEnd"/>
+      <w:r>
+        <w:t>.</w:t>
+      </w:r>
+    </w:p>
+    <w:p>
+      <w:pPr>
+        <w:ind w:left="708" w:firstLine="708"/>
+      </w:pPr>
+    </w:p>
+    <w:p>
+      <w:pPr>
+        <w:ind w:left="708" w:firstLine="708"/>
+      </w:pPr>
+      <w:r>
         <w:sym w:font="Wingdings" w:char="F0E0"/>
       </w:r>
       <w:r>
@@ -3345,6 +3587,19 @@
         <w:ind w:left="708" w:firstLine="708"/>
       </w:pPr>
       <w:r>
+        <w:t>1 document waar in staat hoe je de situatie kan nabootsen zodat er zo min mogelijk tijd kwijt is aan het klaarzetten van het project.</w:t>
+      </w:r>
+    </w:p>
+    <w:p>
+      <w:pPr>
+        <w:ind w:left="708" w:firstLine="708"/>
+      </w:pPr>
+    </w:p>
+    <w:p>
+      <w:pPr>
+        <w:ind w:left="708" w:firstLine="708"/>
+      </w:pPr>
+      <w:r>
         <w:sym w:font="Wingdings" w:char="F0E0"/>
       </w:r>
       <w:r>
@@ -3356,39 +3611,23 @@
         <w:ind w:left="708" w:firstLine="708"/>
       </w:pPr>
       <w:r>
-        <w:sym w:font="Wingdings" w:char="F0E0"/>
-      </w:r>
-      <w:r>
-        <w:t>maak een database ontwerp</w:t>
-      </w:r>
-    </w:p>
-    <w:p>
-      <w:pPr>
-        <w:ind w:left="708" w:firstLine="708"/>
-      </w:pPr>
-      <w:r>
-        <w:sym w:font="Wingdings" w:char="F0E0"/>
-      </w:r>
-      <w:r>
-        <w:t>maak en test een database</w:t>
-      </w:r>
-    </w:p>
-    <w:p>
-      <w:pPr>
-        <w:ind w:left="708" w:firstLine="708"/>
-      </w:pPr>
-      <w:r>
-        <w:sym w:font="Wingdings" w:char="F0E0"/>
-      </w:r>
-      <w:r>
-        <w:t>maak een procedure voor het aanleveren van databasegegevens</w:t>
-      </w:r>
-    </w:p>
-    <w:p>
-      <w:pPr>
-        <w:ind w:left="708" w:firstLine="708"/>
-      </w:pPr>
-      <w:r>
+        <w:t xml:space="preserve">1 document </w:t>
+      </w:r>
+      <w:r>
+        <w:t>waarin beschreven word wat de situatie is waarin wij testen.</w:t>
+      </w:r>
+    </w:p>
+    <w:p>
+      <w:pPr>
+        <w:ind w:left="708" w:firstLine="708"/>
+      </w:pPr>
+    </w:p>
+    <w:p>
+      <w:pPr>
+        <w:ind w:left="708" w:firstLine="708"/>
+      </w:pPr>
+      <w:r>
+        <w:lastRenderedPageBreak/>
         <w:sym w:font="Wingdings" w:char="F0E0"/>
       </w:r>
       <w:r>
@@ -3400,67 +3639,20 @@
         <w:ind w:left="708" w:firstLine="708"/>
       </w:pPr>
       <w:r>
-        <w:sym w:font="Wingdings" w:char="F0E0"/>
-      </w:r>
-      <w:r>
-        <w:t>maak een klassendiagram vanuit Visual Studio</w:t>
-      </w:r>
-    </w:p>
-    <w:p>
-      <w:pPr>
-        <w:ind w:left="708" w:firstLine="708"/>
-      </w:pPr>
-      <w:r>
-        <w:sym w:font="Wingdings" w:char="F0E0"/>
-      </w:r>
-      <w:r>
-        <w:t xml:space="preserve">maak een Werkende solution voor </w:t>
-      </w:r>
-      <w:proofErr w:type="spellStart"/>
-      <w:r>
-        <w:t>windows</w:t>
-      </w:r>
-      <w:proofErr w:type="spellEnd"/>
-      <w:r>
-        <w:t xml:space="preserve"> </w:t>
-      </w:r>
-      <w:proofErr w:type="spellStart"/>
-      <w:r>
-        <w:t>phone</w:t>
-      </w:r>
-      <w:proofErr w:type="spellEnd"/>
-      <w:r>
-        <w:t xml:space="preserve"> die is getoond aan de opdrachtgever</w:t>
-      </w:r>
-    </w:p>
-    <w:p>
-      <w:pPr>
-        <w:ind w:left="708" w:firstLine="708"/>
-      </w:pPr>
-      <w:r>
-        <w:sym w:font="Wingdings" w:char="F0E0"/>
-      </w:r>
-      <w:r>
-        <w:t>maak verschillende testen: Acceptatietest, technische test en functionele test.</w:t>
-      </w:r>
-    </w:p>
-    <w:p/>
-    <w:p>
-      <w:r>
-        <w:rPr>
-          <w:highlight w:val="yellow"/>
-        </w:rPr>
-        <w:t>//gaat over auto’s geen fietsen</w:t>
-      </w:r>
-    </w:p>
-    <w:p/>
+        <w:t>1 document wat de hardware is die wij gebruiken. 2 laptops, 1 usb, 2 muizen. En welke software wij gebruiken.7 applicaties die wij gebruiken.</w:t>
+      </w:r>
+    </w:p>
+    <w:p>
+      <w:pPr>
+        <w:ind w:left="708" w:firstLine="708"/>
+      </w:pPr>
+    </w:p>
     <w:p>
       <w:bookmarkStart w:id="6" w:name="_Toc475615332"/>
       <w:r>
         <w:rPr>
           <w:rStyle w:val="Heading3Char"/>
         </w:rPr>
-        <w:lastRenderedPageBreak/>
         <w:t>Begindatum</w:t>
       </w:r>
       <w:r>
@@ -3470,12 +3662,14 @@
         <w:t xml:space="preserve"> project</w:t>
       </w:r>
       <w:bookmarkEnd w:id="6"/>
+      <w:proofErr w:type="gramStart"/>
       <w:r>
         <w:t>:</w:t>
       </w:r>
       <w:r>
         <w:tab/>
       </w:r>
+      <w:proofErr w:type="gramEnd"/>
       <w:r>
         <w:t>13 februari 2017</w:t>
       </w:r>
@@ -3495,6 +3689,7 @@
         <w:t xml:space="preserve"> project</w:t>
       </w:r>
       <w:bookmarkEnd w:id="7"/>
+      <w:proofErr w:type="gramStart"/>
       <w:r>
         <w:t>:</w:t>
       </w:r>
@@ -3504,6 +3699,7 @@
       <w:r>
         <w:tab/>
       </w:r>
+      <w:proofErr w:type="gramEnd"/>
       <w:r>
         <w:t>3 april 2017</w:t>
       </w:r>
@@ -3835,12 +4031,7 @@
         <w:sym w:font="Wingdings" w:char="F0E0"/>
       </w:r>
       <w:r>
-        <w:t>taakverdeling voor het realiseren van een</w:t>
-      </w:r>
-      <w:bookmarkStart w:id="9" w:name="_GoBack"/>
-      <w:bookmarkEnd w:id="9"/>
-      <w:r>
-        <w:t xml:space="preserve"> applicatie</w:t>
+        <w:t>taakverdeling voor het realiseren van een applicatie</w:t>
       </w:r>
     </w:p>
     <w:p>
@@ -3915,11 +4106,11 @@
       <w:pPr>
         <w:pStyle w:val="Heading2"/>
       </w:pPr>
-      <w:bookmarkStart w:id="10" w:name="_Toc475615335"/>
+      <w:bookmarkStart w:id="9" w:name="_Toc475615335"/>
       <w:r>
         <w:t>Gevolgen:</w:t>
       </w:r>
-      <w:bookmarkEnd w:id="10"/>
+      <w:bookmarkEnd w:id="9"/>
     </w:p>
     <w:p>
       <w:r>
@@ -3963,11 +4154,11 @@
         <w:lastRenderedPageBreak/>
         <w:t xml:space="preserve"> </w:t>
       </w:r>
-      <w:bookmarkStart w:id="11" w:name="_Toc475615336"/>
+      <w:bookmarkStart w:id="10" w:name="_Toc475615336"/>
       <w:r>
         <w:t>Randvoorwaarden:</w:t>
       </w:r>
-      <w:bookmarkEnd w:id="11"/>
+      <w:bookmarkEnd w:id="10"/>
     </w:p>
     <w:p>
       <w:r>
@@ -3990,11 +4181,11 @@
       <w:r>
         <w:t xml:space="preserve"> </w:t>
       </w:r>
-      <w:bookmarkStart w:id="12" w:name="_Toc475615337"/>
+      <w:bookmarkStart w:id="11" w:name="_Toc475615337"/>
       <w:r>
         <w:t>Kwaliteit:</w:t>
       </w:r>
-      <w:bookmarkEnd w:id="12"/>
+      <w:bookmarkEnd w:id="11"/>
     </w:p>
     <w:p>
       <w:r>
@@ -4015,13 +4206,34 @@
     </w:p>
     <w:p>
       <w:r>
+        <w:t>De testen worden uitgevoerd door andere personen die aan de app hebben meegewerkt.</w:t>
+      </w:r>
+    </w:p>
+    <w:p>
+      <w:r>
         <w:t>Acceptatietest</w:t>
       </w:r>
+      <w:r>
+        <w:t xml:space="preserve"> wordt gemaakt door Santino </w:t>
+      </w:r>
+    </w:p>
+    <w:p>
+      <w:r>
+        <w:t>Technische test wordt gemaakt door Tarik</w:t>
+      </w:r>
+    </w:p>
+    <w:p>
+      <w:r>
+        <w:t>Functionele test wordt gemaakt door Santino</w:t>
+      </w:r>
     </w:p>
     <w:p>
       <w:r>
         <w:t>Wekelijkse terugkoppeling naar de opdrachtgever</w:t>
       </w:r>
+      <w:r>
+        <w:t xml:space="preserve"> door beide</w:t>
+      </w:r>
     </w:p>
     <w:p>
       <w:r>
@@ -4038,36 +4250,24 @@
     </w:p>
     <w:p/>
     <w:p>
-      <w:pPr>
-        <w:pStyle w:val="Heading1"/>
-        <w:numPr>
-          <w:ilvl w:val="0"/>
-          <w:numId w:val="3"/>
-        </w:numPr>
-      </w:pPr>
-      <w:bookmarkStart w:id="13" w:name="_Toc475615338"/>
-      <w:r>
-        <w:t>Projectorganisatie:</w:t>
-      </w:r>
-      <w:bookmarkEnd w:id="13"/>
-    </w:p>
-    <w:p>
-      <w:r>
-        <w:t>Project</w:t>
-      </w:r>
+      <w:r>
+        <w:t>Project leden:</w:t>
+      </w:r>
+    </w:p>
+    <w:p>
+      <w:r>
+        <w:t xml:space="preserve">Tarik </w:t>
+      </w:r>
+      <w:proofErr w:type="spellStart"/>
+      <w:r>
+        <w:t>H</w:t>
+      </w:r>
+      <w:r>
+        <w:t>acialiogullari</w:t>
+      </w:r>
+      <w:proofErr w:type="spellEnd"/>
       <w:r>
         <w:t xml:space="preserve"> </w:t>
-      </w:r>
-      <w:r>
-        <w:t>leden:</w:t>
-      </w:r>
-    </w:p>
-    <w:p>
-      <w:r>
-        <w:t>Tarik H</w:t>
-      </w:r>
-      <w:r>
-        <w:t xml:space="preserve">acialiogullari </w:t>
       </w:r>
       <w:r>
         <w:rPr>
@@ -4168,19 +4368,7 @@
     <w:p/>
     <w:p>
       <w:r>
-        <w:t>Elke</w:t>
-      </w:r>
-      <w:r>
-        <w:t xml:space="preserve"> week een kort ver</w:t>
-      </w:r>
-      <w:r>
-        <w:t>slag hoe de voortgang verloopt. Of wij ergens tegenaan zijn gelopen</w:t>
-      </w:r>
-      <w:r>
-        <w:t>.</w:t>
-      </w:r>
-      <w:r>
-        <w:t xml:space="preserve"> </w:t>
+        <w:t xml:space="preserve">Elke week een kort verslag hoe de voortgang verloopt. Of wij ergens tegenaan zijn gelopen. </w:t>
       </w:r>
     </w:p>
     <w:p/>
@@ -4192,16 +4380,21 @@
           <w:numId w:val="3"/>
         </w:numPr>
       </w:pPr>
-      <w:bookmarkStart w:id="14" w:name="_Toc475615339"/>
+      <w:bookmarkStart w:id="12" w:name="_Toc475615339"/>
       <w:r>
         <w:t>Planning:</w:t>
       </w:r>
-      <w:bookmarkEnd w:id="14"/>
+      <w:bookmarkEnd w:id="12"/>
     </w:p>
     <w:p>
       <w:r>
         <w:t>Zie bijlage in MS PROJECT</w:t>
       </w:r>
+      <w:r>
+        <w:t>.</w:t>
+      </w:r>
+      <w:bookmarkStart w:id="13" w:name="_GoBack"/>
+      <w:bookmarkEnd w:id="13"/>
     </w:p>
     <w:p>
       <w:pPr>
@@ -4214,11 +4407,11 @@
       <w:r>
         <w:t xml:space="preserve"> </w:t>
       </w:r>
-      <w:bookmarkStart w:id="15" w:name="_Toc475615340"/>
+      <w:bookmarkStart w:id="14" w:name="_Toc475615340"/>
       <w:r>
         <w:t>Kosten en baten:</w:t>
       </w:r>
-      <w:bookmarkEnd w:id="15"/>
+      <w:bookmarkEnd w:id="14"/>
     </w:p>
     <w:p>
       <w:r>
@@ -4241,11 +4434,11 @@
         <w:lastRenderedPageBreak/>
         <w:t xml:space="preserve"> </w:t>
       </w:r>
-      <w:bookmarkStart w:id="16" w:name="_Toc475615341"/>
+      <w:bookmarkStart w:id="15" w:name="_Toc475615341"/>
       <w:r>
         <w:t>Risico’s:</w:t>
       </w:r>
-      <w:bookmarkEnd w:id="16"/>
+      <w:bookmarkEnd w:id="15"/>
     </w:p>
     <w:p/>
     <w:tbl>
@@ -6100,12 +6293,12 @@
           <w:numId w:val="3"/>
         </w:numPr>
       </w:pPr>
-      <w:bookmarkStart w:id="17" w:name="_Toc475615342"/>
+      <w:bookmarkStart w:id="16" w:name="_Toc475615342"/>
       <w:r>
         <w:lastRenderedPageBreak/>
         <w:t>Revisie</w:t>
       </w:r>
-      <w:bookmarkEnd w:id="17"/>
+      <w:bookmarkEnd w:id="16"/>
     </w:p>
     <w:tbl>
       <w:tblPr>
@@ -6202,8 +6395,13 @@
           </w:tcPr>
           <w:p>
             <w:r>
-              <w:t>Tarik Hacialiogullari</w:t>
-            </w:r>
+              <w:t xml:space="preserve">Tarik </w:t>
+            </w:r>
+            <w:proofErr w:type="spellStart"/>
+            <w:r>
+              <w:t>Hacialiogullari</w:t>
+            </w:r>
+            <w:proofErr w:type="spellEnd"/>
           </w:p>
         </w:tc>
         <w:tc>
@@ -6314,8 +6512,13 @@
           </w:tcPr>
           <w:p>
             <w:r>
-              <w:t>Tarik Hacialiogullari</w:t>
-            </w:r>
+              <w:t xml:space="preserve">Tarik </w:t>
+            </w:r>
+            <w:proofErr w:type="spellStart"/>
+            <w:r>
+              <w:t>Hacialiogullari</w:t>
+            </w:r>
+            <w:proofErr w:type="spellEnd"/>
           </w:p>
         </w:tc>
         <w:tc>
@@ -6631,7 +6834,7 @@
           <w:rPr>
             <w:noProof/>
           </w:rPr>
-          <w:t>10</w:t>
+          <w:t>13</w:t>
         </w:r>
         <w:r>
           <w:fldChar w:fldCharType="end"/>
@@ -7421,7 +7624,6 @@
   <w:style w:type="character" w:default="1" w:styleId="DefaultParagraphFont">
     <w:name w:val="Default Paragraph Font"/>
     <w:uiPriority w:val="1"/>
-    <w:semiHidden/>
     <w:unhideWhenUsed/>
   </w:style>
   <w:style w:type="table" w:default="1" w:styleId="TableNormal">
@@ -8585,7 +8787,7 @@
 </file>
 
 <file path=customXml/itemProps2.xml><?xml version="1.0" encoding="utf-8"?>
-<ds:datastoreItem xmlns:ds="http://schemas.openxmlformats.org/officeDocument/2006/customXml" ds:itemID="{E297BDAB-B376-4AF8-8947-1DE8125A6F9A}">
+<ds:datastoreItem xmlns:ds="http://schemas.openxmlformats.org/officeDocument/2006/customXml" ds:itemID="{9EEB19A1-43EF-42E4-A420-C1B3540C651E}">
   <ds:schemaRefs>
     <ds:schemaRef ds:uri="http://schemas.openxmlformats.org/officeDocument/2006/bibliography"/>
   </ds:schemaRefs>

</xml_diff>